<commit_message>
Matika - UnitConversion, Pocita spravne, zatim desetinna cisla.
</commit_message>
<xml_diff>
--- a/Controls/Multibinding.docx
+++ b/Controls/Multibinding.docx
@@ -16,6 +16,15 @@
         </w:rPr>
         <w:t>Multibinding</w:t>
       </w:r>
+      <w:r>
+        <w:rPr>
+          <w:b/>
+          <w:lang w:val="en-US"/>
+        </w:rPr>
+        <w:t>, IMultiValueConverter</w:t>
+      </w:r>
+      <w:bookmarkStart w:id="0" w:name="_GoBack"/>
+      <w:bookmarkEnd w:id="0"/>
     </w:p>
     <w:p>
       <w:pPr>
@@ -4502,8 +4511,6 @@
           <w:lang w:val="en-US"/>
         </w:rPr>
       </w:pPr>
-      <w:bookmarkStart w:id="0" w:name="_GoBack"/>
-      <w:bookmarkEnd w:id="0"/>
     </w:p>
     <w:p>
       <w:pPr>

</xml_diff>